<commit_message>
update after talk with allison
</commit_message>
<xml_diff>
--- a/writ/Proposal_IntroDraft_20190711-annot.docx
+++ b/writ/Proposal_IntroDraft_20190711-annot.docx
@@ -238,7 +238,12 @@
       <w:bookmarkStart w:id="11" w:name="OLE_LINK4"/>
       <w:r>
         <w:lastRenderedPageBreak/>
-        <w:t>Introduction</w:t>
+        <w:t>Introd</w:t>
+      </w:r>
+      <w:bookmarkStart w:id="12" w:name="_GoBack"/>
+      <w:bookmarkEnd w:id="12"/>
+      <w:r>
+        <w:t>uction</w:t>
       </w:r>
     </w:p>
     <w:p>
@@ -262,8 +267,8 @@
         <w:t xml:space="preserve">is a new field of computer science that seeks to introduce a new paradigm for computing faster than classical computers. </w:t>
       </w:r>
     </w:p>
-    <w:bookmarkStart w:id="12" w:name="OLE_LINK5"/>
-    <w:bookmarkStart w:id="13" w:name="OLE_LINK6"/>
+    <w:bookmarkStart w:id="13" w:name="OLE_LINK5"/>
+    <w:bookmarkStart w:id="14" w:name="OLE_LINK6"/>
     <w:p>
       <w:r>
         <w:fldChar w:fldCharType="begin"/>
@@ -286,8 +291,8 @@
       <w:r>
         <w:t xml:space="preserve">, </w:t>
       </w:r>
-      <w:bookmarkEnd w:id="12"/>
       <w:bookmarkEnd w:id="13"/>
+      <w:bookmarkEnd w:id="14"/>
       <w:r>
         <w:fldChar w:fldCharType="begin"/>
       </w:r>
@@ -410,6 +415,9 @@
       <w:r>
         <w:t>, Noisy Quantum Computers (NQC)</w:t>
       </w:r>
+      <w:r>
+        <w:t xml:space="preserve"> (NISQ?)</w:t>
+      </w:r>
     </w:p>
     <w:p>
       <w:r>
@@ -488,7 +496,14 @@
           <w:b/>
           <w:bCs/>
         </w:rPr>
-        <w:t>Public access Quantum IDEs.</w:t>
+        <w:t xml:space="preserve">Public access Quantum </w:t>
+      </w:r>
+      <w:r>
+        <w:rPr>
+          <w:b/>
+          <w:bCs/>
+        </w:rPr>
+        <w:t>Platforms</w:t>
       </w:r>
       <w:r>
         <w:t xml:space="preserve"> </w:t>
@@ -726,6 +741,15 @@
           <w:b/>
           <w:bCs/>
         </w:rPr>
+        <w:t>Significance of the TSP.</w:t>
+      </w:r>
+    </w:p>
+    <w:p>
+      <w:r>
+        <w:rPr>
+          <w:b/>
+          <w:bCs/>
+        </w:rPr>
         <w:t>Classical computing approaches</w:t>
       </w:r>
       <w:r>
@@ -868,6 +892,96 @@
         <w:pStyle w:val="Heading2"/>
       </w:pPr>
       <w:r>
+        <w:t>Software tools</w:t>
+      </w:r>
+    </w:p>
+    <w:p>
+      <w:r>
+        <w:fldChar w:fldCharType="begin"/>
+      </w:r>
+      <w:r>
+        <w:instrText xml:space="preserve"> ADDIN ZOTERO_ITEM CSL_CITATION {"citationID":"TYQK5JDl","properties":{"formattedCitation":"(Stechly, n.d.)","plainCitation":"(Stechly, n.d.)","noteIndex":0},"citationItems":[{"id":14123,"uris":["http://zotero.org/groups/2336266/items/NRI5EG94"],"uri":["http://zotero.org/groups/2336266/items/NRI5EG94"],"itemData":{"id":14123,"type":"webpage","title":"GitHub - BOHRTECHNOLOGY/quantum_tsp","URL":"https://github.com/BOHRTECHNOLOGY/quantum_tsp","author":[{"family":"Stechly","given":"Michal"}],"accessed":{"date-parts":[["2019",7,11]]}}}],"schema":"https://github.com/citation-style-language/schema/raw/master/csl-citation.json"} </w:instrText>
+      </w:r>
+      <w:r>
+        <w:fldChar w:fldCharType="separate"/>
+      </w:r>
+      <w:r>
+        <w:rPr>
+          <w:noProof/>
+        </w:rPr>
+        <w:t>(Stechly, n.d.)</w:t>
+      </w:r>
+      <w:r>
+        <w:fldChar w:fldCharType="end"/>
+      </w:r>
+      <w:r>
+        <w:t xml:space="preserve">, </w:t>
+      </w:r>
+      <w:r>
+        <w:fldChar w:fldCharType="begin"/>
+      </w:r>
+      <w:r>
+        <w:instrText xml:space="preserve"> ADDIN ZOTERO_ITEM CSL_CITATION {"citationID":"1U82rNvK","properties":{"formattedCitation":"(Qiskit, 2018/2019)","plainCitation":"(Qiskit, 2018/2019)","noteIndex":0},"citationItems":[{"id":14129,"uris":["http://zotero.org/groups/2336266/items/TTUUYWLI"],"uri":["http://zotero.org/groups/2336266/items/TTUUYWLI"],"itemData":{"id":14129,"type":"book","title":"Qiskit repo/qiskit-qcgpu-provider. TSP example","publisher":"Qiskit","genre":"Python","source":"GitHub","URL":"https://github.com/Qiskit/qiskit-qcgpu-provider","note":"original-date: 2018-10-24T23:39:49Z","title-short":"A provider which allows Qiskit to use the QCGPU simulator","author":[{"family":"Qiskit","given":""}],"issued":{"date-parts":[["2019",7,3]]},"accessed":{"date-parts":[["2019",7,11]]}}}],"schema":"https://github.com/citation-style-language/schema/raw/master/csl-citation.json"} </w:instrText>
+      </w:r>
+      <w:r>
+        <w:fldChar w:fldCharType="separate"/>
+      </w:r>
+      <w:r>
+        <w:rPr>
+          <w:noProof/>
+        </w:rPr>
+        <w:t>(Qiskit, 2018/2019)</w:t>
+      </w:r>
+      <w:r>
+        <w:fldChar w:fldCharType="end"/>
+      </w:r>
+    </w:p>
+    <w:p>
+      <w:r>
+        <w:fldChar w:fldCharType="begin"/>
+      </w:r>
+      <w:r>
+        <w:instrText xml:space="preserve"> ADDIN ZOTERO_ITEM CSL_CITATION {"citationID":"IFnTaMgG","properties":{"formattedCitation":"(Pistoia &amp; Gambetta, 2018)","plainCitation":"(Pistoia &amp; Gambetta, 2018)","noteIndex":0},"citationItems":[{"id":14096,"uris":["http://zotero.org/groups/2336266/items/CCHHB2ID"],"uri":["http://zotero.org/groups/2336266/items/CCHHB2ID"],"itemData":{"id":14096,"type":"post-weblog","title":"Qiskit Aqua — A Library of Quantum Algorithms and Applications","container-title":"Medium","abstract":"Sitting atop the Qiskit ecosystem, Aqua is the element that encompasses cross-domain quantum algorithms and applications running on Noisy Intermediate-Scale Quantum (NISQ) computers. Aqua is an open-source library completely written in Python and specifically designed to be modular and extensible at multiple levels.","URL":"https://medium.com/qiskit/qiskit-aqua-a-library-of-quantum-algorithms-and-applications-33ecf3b36008","author":[{"family":"Pistoia","given":"Marco"},{"family":"Gambetta","given":"Jay"}],"issued":{"date-parts":[["2018",12,12]]},"accessed":{"date-parts":[["2019",7,9]]}}}],"schema":"https://github.com/citation-style-language/schema/raw/master/csl-citation.json"} </w:instrText>
+      </w:r>
+      <w:r>
+        <w:fldChar w:fldCharType="separate"/>
+      </w:r>
+      <w:r>
+        <w:rPr>
+          <w:noProof/>
+        </w:rPr>
+        <w:t>(Pistoia &amp; Gambetta, 2018)</w:t>
+      </w:r>
+      <w:r>
+        <w:fldChar w:fldCharType="end"/>
+      </w:r>
+      <w:r>
+        <w:t xml:space="preserve">, </w:t>
+      </w:r>
+      <w:r>
+        <w:fldChar w:fldCharType="begin"/>
+      </w:r>
+      <w:r>
+        <w:instrText xml:space="preserve"> ADDIN ZOTERO_ITEM CSL_CITATION {"citationID":"tNYF09Ru","properties":{"formattedCitation":"(Qiskit, 2017/2019)","plainCitation":"(Qiskit, 2017/2019)","noteIndex":0},"citationItems":[{"id":14112,"uris":["http://zotero.org/groups/2336266/items/QMD6D8UW"],"uri":["http://zotero.org/groups/2336266/items/QMD6D8UW"],"itemData":{"id":14112,"type":"webpage","title":"Qiskit repo/qiskit-tutorials. A collection of Jupyter notebooks from the community and qiskit developers showing how to use Qiskit","URL":"https://github.com/Qiskit/qiskit-tutorials","note":"original-date: 2017-08-03T14:55:29Z","title-short":"github repo of Qiskit notebooks","author":[{"family":"Qiskit","given":""}],"issued":{"date-parts":[["2019",7,11]]},"accessed":{"date-parts":[["2019",7,11]]}}}],"schema":"https://github.com/citation-style-language/schema/raw/master/csl-citation.json"} </w:instrText>
+      </w:r>
+      <w:r>
+        <w:fldChar w:fldCharType="separate"/>
+      </w:r>
+      <w:r>
+        <w:rPr>
+          <w:noProof/>
+        </w:rPr>
+        <w:t>(Qiskit, 2017/2019)</w:t>
+      </w:r>
+      <w:r>
+        <w:fldChar w:fldCharType="end"/>
+      </w:r>
+    </w:p>
+    <w:p>
+      <w:pPr>
+        <w:pStyle w:val="Heading2"/>
+      </w:pPr>
+      <w:r>
         <w:t>Present purpose</w:t>
       </w:r>
     </w:p>
@@ -905,90 +1019,6 @@
         <w:t>al .</w:t>
       </w:r>
       <w:proofErr w:type="gramEnd"/>
-    </w:p>
-    <w:p>
-      <w:r>
-        <w:fldChar w:fldCharType="begin"/>
-      </w:r>
-      <w:r>
-        <w:instrText xml:space="preserve"> ADDIN ZOTERO_ITEM CSL_CITATION {"citationID":"TYQK5JDl","properties":{"formattedCitation":"(Stechly, n.d.)","plainCitation":"(Stechly, n.d.)","noteIndex":0},"citationItems":[{"id":14123,"uris":["http://zotero.org/groups/2336266/items/NRI5EG94"],"uri":["http://zotero.org/groups/2336266/items/NRI5EG94"],"itemData":{"id":14123,"type":"webpage","title":"GitHub - BOHRTECHNOLOGY/quantum_tsp","URL":"https://github.com/BOHRTECHNOLOGY/quantum_tsp","author":[{"family":"Stechly","given":"Michal"}],"accessed":{"date-parts":[["2019",7,11]]}}}],"schema":"https://github.com/citation-style-language/schema/raw/master/csl-citation.json"} </w:instrText>
-      </w:r>
-      <w:r>
-        <w:fldChar w:fldCharType="separate"/>
-      </w:r>
-      <w:r>
-        <w:rPr>
-          <w:noProof/>
-        </w:rPr>
-        <w:t>(Stechly, n.d.)</w:t>
-      </w:r>
-      <w:r>
-        <w:fldChar w:fldCharType="end"/>
-      </w:r>
-      <w:r>
-        <w:t xml:space="preserve">, </w:t>
-      </w:r>
-      <w:r>
-        <w:fldChar w:fldCharType="begin"/>
-      </w:r>
-      <w:r>
-        <w:instrText xml:space="preserve"> ADDIN ZOTERO_ITEM CSL_CITATION {"citationID":"1U82rNvK","properties":{"formattedCitation":"(Qiskit, 2018/2019)","plainCitation":"(Qiskit, 2018/2019)","noteIndex":0},"citationItems":[{"id":14129,"uris":["http://zotero.org/groups/2336266/items/TTUUYWLI"],"uri":["http://zotero.org/groups/2336266/items/TTUUYWLI"],"itemData":{"id":14129,"type":"book","title":"Qiskit repo/qiskit-qcgpu-provider. TSP example","publisher":"Qiskit","genre":"Python","source":"GitHub","URL":"https://github.com/Qiskit/qiskit-qcgpu-provider","note":"original-date: 2018-10-24T23:39:49Z","title-short":"A provider which allows Qiskit to use the QCGPU simulator","author":[{"family":"Qiskit","given":""}],"issued":{"date-parts":[["2019",7,3]]},"accessed":{"date-parts":[["2019",7,11]]}}}],"schema":"https://github.com/citation-style-language/schema/raw/master/csl-citation.json"} </w:instrText>
-      </w:r>
-      <w:r>
-        <w:fldChar w:fldCharType="separate"/>
-      </w:r>
-      <w:r>
-        <w:rPr>
-          <w:noProof/>
-        </w:rPr>
-        <w:t>(Qiskit, 2018/2019)</w:t>
-      </w:r>
-      <w:r>
-        <w:fldChar w:fldCharType="end"/>
-      </w:r>
-    </w:p>
-    <w:p>
-      <w:r>
-        <w:fldChar w:fldCharType="begin"/>
-      </w:r>
-      <w:r>
-        <w:instrText xml:space="preserve"> ADDIN ZOTERO_ITEM CSL_CITATION {"citationID":"IFnTaMgG","properties":{"formattedCitation":"(Pistoia &amp; Gambetta, 2018)","plainCitation":"(Pistoia &amp; Gambetta, 2018)","noteIndex":0},"citationItems":[{"id":14096,"uris":["http://zotero.org/groups/2336266/items/CCHHB2ID"],"uri":["http://zotero.org/groups/2336266/items/CCHHB2ID"],"itemData":{"id":14096,"type":"post-weblog","title":"Qiskit Aqua — A Library of Quantum Algorithms and Applications","container-title":"Medium","abstract":"Sitting atop the Qiskit ecosystem, Aqua is the element that encompasses cross-domain quantum algorithms and applications running on Noisy Intermediate-Scale Quantum (NISQ) computers. Aqua is an open-source library completely written in Python and specifically designed to be modular and extensible at multiple levels.","URL":"https://medium.com/qiskit/qiskit-aqua-a-library-of-quantum-algorithms-and-applications-33ecf3b36008","author":[{"family":"Pistoia","given":"Marco"},{"family":"Gambetta","given":"Jay"}],"issued":{"date-parts":[["2018",12,12]]},"accessed":{"date-parts":[["2019",7,9]]}}}],"schema":"https://github.com/citation-style-language/schema/raw/master/csl-citation.json"} </w:instrText>
-      </w:r>
-      <w:r>
-        <w:fldChar w:fldCharType="separate"/>
-      </w:r>
-      <w:r>
-        <w:rPr>
-          <w:noProof/>
-        </w:rPr>
-        <w:t>(Pistoia &amp; Gambetta, 2018)</w:t>
-      </w:r>
-      <w:r>
-        <w:fldChar w:fldCharType="end"/>
-      </w:r>
-      <w:r>
-        <w:t xml:space="preserve">, </w:t>
-      </w:r>
-      <w:r>
-        <w:fldChar w:fldCharType="begin"/>
-      </w:r>
-      <w:r>
-        <w:instrText xml:space="preserve"> ADDIN ZOTERO_ITEM CSL_CITATION {"citationID":"tNYF09Ru","properties":{"formattedCitation":"(Qiskit, 2017/2019)","plainCitation":"(Qiskit, 2017/2019)","noteIndex":0},"citationItems":[{"id":14112,"uris":["http://zotero.org/groups/2336266/items/QMD6D8UW"],"uri":["http://zotero.org/groups/2336266/items/QMD6D8UW"],"itemData":{"id":14112,"type":"webpage","title":"Qiskit repo/qiskit-tutorials. A collection of Jupyter notebooks from the community and qiskit developers showing how to use Qiskit","URL":"https://github.com/Qiskit/qiskit-tutorials","note":"original-date: 2017-08-03T14:55:29Z","title-short":"github repo of Qiskit notebooks","author":[{"family":"Qiskit","given":""}],"issued":{"date-parts":[["2019",7,11]]},"accessed":{"date-parts":[["2019",7,11]]}}}],"schema":"https://github.com/citation-style-language/schema/raw/master/csl-citation.json"} </w:instrText>
-      </w:r>
-      <w:r>
-        <w:fldChar w:fldCharType="separate"/>
-      </w:r>
-      <w:r>
-        <w:rPr>
-          <w:noProof/>
-        </w:rPr>
-        <w:t>(Qiskit, 2017/2019)</w:t>
-      </w:r>
-      <w:r>
-        <w:fldChar w:fldCharType="end"/>
-      </w:r>
-      <w:bookmarkStart w:id="14" w:name="_GoBack"/>
-      <w:bookmarkEnd w:id="14"/>
     </w:p>
     <w:p/>
     <w:p/>
@@ -1794,6 +1824,16 @@
       <w:shd w:val="clear" w:color="auto" w:fill="E1DFDD"/>
     </w:rPr>
   </w:style>
+  <w:style w:type="paragraph" w:styleId="Revision">
+    <w:name w:val="Revision"/>
+    <w:hidden/>
+    <w:uiPriority w:val="99"/>
+    <w:semiHidden/>
+    <w:rsid w:val="00070CC8"/>
+    <w:pPr>
+      <w:spacing w:after="0" w:line="240" w:lineRule="auto"/>
+    </w:pPr>
+  </w:style>
 </w:styles>
 </file>
 
@@ -2097,7 +2137,7 @@
 </file>
 
 <file path=customXml/itemProps1.xml><?xml version="1.0" encoding="utf-8"?>
-<ds:datastoreItem xmlns:ds="http://schemas.openxmlformats.org/officeDocument/2006/customXml" ds:itemID="{76EEBC0A-B00D-6C4F-B136-27561F70A122}">
+<ds:datastoreItem xmlns:ds="http://schemas.openxmlformats.org/officeDocument/2006/customXml" ds:itemID="{E9D850B6-B25D-CA43-AD46-65231BA005C4}">
   <ds:schemaRefs>
     <ds:schemaRef ds:uri="http://schemas.openxmlformats.org/officeDocument/2006/bibliography"/>
   </ds:schemaRefs>

</xml_diff>